<commit_message>
Added the document and edited the individual contribution file.
</commit_message>
<xml_diff>
--- a/exercise2/Individual_Contribution.docx
+++ b/exercise2/Individual_Contribution.docx
@@ -160,6 +160,30 @@
     </w:p>
     <w:p>
       <w:pPr>
+        <w:jc w:val="center"/>
+        <w:rPr>
+          <w:b/>
+          <w:bCs/>
+          <w:sz w:val="32"/>
+          <w:szCs w:val="32"/>
+          <w:lang w:val="tr-TR"/>
+        </w:rPr>
+      </w:pPr>
+    </w:p>
+    <w:p>
+      <w:pPr>
+        <w:jc w:val="center"/>
+        <w:rPr>
+          <w:b/>
+          <w:bCs/>
+          <w:sz w:val="32"/>
+          <w:szCs w:val="32"/>
+          <w:lang w:val="tr-TR"/>
+        </w:rPr>
+      </w:pPr>
+    </w:p>
+    <w:p>
+      <w:pPr>
         <w:rPr>
           <w:lang w:val="tr-TR"/>
         </w:rPr>
@@ -324,47 +348,75 @@
         </w:rPr>
         <w:t>DataModel</w:t>
       </w:r>
-      <w:proofErr w:type="spellEnd"/>
-      <w:r>
-        <w:rPr>
-          <w:lang w:val="tr-TR"/>
-        </w:rPr>
-        <w:t xml:space="preserve"> </w:t>
-      </w:r>
-    </w:p>
-    <w:p>
-      <w:pPr>
-        <w:rPr>
-          <w:lang w:val="tr-TR"/>
-        </w:rPr>
-      </w:pPr>
-    </w:p>
-    <w:p>
-      <w:pPr>
-        <w:rPr>
-          <w:b/>
-          <w:bCs/>
-          <w:lang w:val="tr-TR"/>
-        </w:rPr>
-      </w:pPr>
-      <w:r>
-        <w:rPr>
-          <w:b/>
-          <w:bCs/>
-          <w:lang w:val="tr-TR"/>
-        </w:rPr>
-        <w:t xml:space="preserve">Yasar </w:t>
-      </w:r>
-      <w:proofErr w:type="spellStart"/>
-      <w:r>
-        <w:rPr>
-          <w:b/>
-          <w:bCs/>
-          <w:lang w:val="tr-TR"/>
-        </w:rPr>
-        <w:t>Yalcin</w:t>
-      </w:r>
-      <w:proofErr w:type="spellEnd"/>
+      <w:r>
+        <w:rPr>
+          <w:lang w:val="tr-TR"/>
+        </w:rPr>
+        <w:t>s</w:t>
+      </w:r>
+      <w:proofErr w:type="spellEnd"/>
+      <w:r>
+        <w:rPr>
+          <w:lang w:val="tr-TR"/>
+        </w:rPr>
+        <w:t xml:space="preserve"> </w:t>
+      </w:r>
+      <w:proofErr w:type="spellStart"/>
+      <w:r>
+        <w:rPr>
+          <w:lang w:val="tr-TR"/>
+        </w:rPr>
+        <w:t>and</w:t>
+      </w:r>
+      <w:proofErr w:type="spellEnd"/>
+      <w:r>
+        <w:rPr>
+          <w:lang w:val="tr-TR"/>
+        </w:rPr>
+        <w:t xml:space="preserve"> </w:t>
+      </w:r>
+      <w:proofErr w:type="spellStart"/>
+      <w:r>
+        <w:rPr>
+          <w:lang w:val="tr-TR"/>
+        </w:rPr>
+        <w:t>explaining</w:t>
+      </w:r>
+      <w:proofErr w:type="spellEnd"/>
+      <w:r>
+        <w:rPr>
+          <w:lang w:val="tr-TR"/>
+        </w:rPr>
+        <w:t xml:space="preserve"> it </w:t>
+      </w:r>
+      <w:proofErr w:type="spellStart"/>
+      <w:r>
+        <w:rPr>
+          <w:lang w:val="tr-TR"/>
+        </w:rPr>
+        <w:t>to</w:t>
+      </w:r>
+      <w:proofErr w:type="spellEnd"/>
+      <w:r>
+        <w:rPr>
+          <w:lang w:val="tr-TR"/>
+        </w:rPr>
+        <w:t xml:space="preserve"> </w:t>
+      </w:r>
+      <w:proofErr w:type="spellStart"/>
+      <w:r>
+        <w:rPr>
+          <w:lang w:val="tr-TR"/>
+        </w:rPr>
+        <w:t>everyone</w:t>
+      </w:r>
+      <w:proofErr w:type="spellEnd"/>
+      <w:r>
+        <w:rPr>
+          <w:lang w:val="tr-TR"/>
+        </w:rPr>
+        <w:t>.</w:t>
+      </w:r>
     </w:p>
     <w:p>
       <w:pPr>
@@ -382,79 +434,71 @@
         <w:rPr>
           <w:lang w:val="tr-TR"/>
         </w:rPr>
-        <w:t>Taking</w:t>
-      </w:r>
-      <w:proofErr w:type="spellEnd"/>
-      <w:r>
-        <w:rPr>
-          <w:lang w:val="tr-TR"/>
-        </w:rPr>
-        <w:t xml:space="preserve"> </w:t>
-      </w:r>
-      <w:proofErr w:type="spellStart"/>
-      <w:r>
-        <w:rPr>
-          <w:lang w:val="tr-TR"/>
-        </w:rPr>
-        <w:t>part</w:t>
-      </w:r>
-      <w:proofErr w:type="spellEnd"/>
-      <w:r>
-        <w:rPr>
-          <w:lang w:val="tr-TR"/>
-        </w:rPr>
-        <w:t xml:space="preserve"> of </w:t>
-      </w:r>
-      <w:proofErr w:type="spellStart"/>
-      <w:r>
-        <w:rPr>
-          <w:lang w:val="tr-TR"/>
-        </w:rPr>
-        <w:t>planning</w:t>
-      </w:r>
-      <w:proofErr w:type="spellEnd"/>
-      <w:r>
-        <w:rPr>
-          <w:lang w:val="tr-TR"/>
-        </w:rPr>
-        <w:t xml:space="preserve"> </w:t>
-      </w:r>
-      <w:proofErr w:type="spellStart"/>
-      <w:r>
-        <w:rPr>
-          <w:lang w:val="tr-TR"/>
-        </w:rPr>
-        <w:t>and</w:t>
-      </w:r>
-      <w:proofErr w:type="spellEnd"/>
-      <w:r>
-        <w:rPr>
-          <w:lang w:val="tr-TR"/>
-        </w:rPr>
-        <w:t xml:space="preserve"> </w:t>
-      </w:r>
-      <w:proofErr w:type="spellStart"/>
-      <w:r>
-        <w:rPr>
-          <w:lang w:val="tr-TR"/>
-        </w:rPr>
-        <w:t>task</w:t>
-      </w:r>
-      <w:proofErr w:type="spellEnd"/>
-      <w:r>
-        <w:rPr>
-          <w:lang w:val="tr-TR"/>
-        </w:rPr>
-        <w:t xml:space="preserve"> </w:t>
-      </w:r>
-      <w:proofErr w:type="spellStart"/>
-      <w:r>
-        <w:rPr>
-          <w:lang w:val="tr-TR"/>
-        </w:rPr>
-        <w:t>distribution</w:t>
-      </w:r>
-      <w:proofErr w:type="spellEnd"/>
+        <w:t>Gave</w:t>
+      </w:r>
+      <w:proofErr w:type="spellEnd"/>
+      <w:r>
+        <w:rPr>
+          <w:lang w:val="tr-TR"/>
+        </w:rPr>
+        <w:t xml:space="preserve"> </w:t>
+      </w:r>
+      <w:proofErr w:type="spellStart"/>
+      <w:r>
+        <w:rPr>
+          <w:lang w:val="tr-TR"/>
+        </w:rPr>
+        <w:t>valuable</w:t>
+      </w:r>
+      <w:proofErr w:type="spellEnd"/>
+      <w:r>
+        <w:rPr>
+          <w:lang w:val="tr-TR"/>
+        </w:rPr>
+        <w:t xml:space="preserve"> </w:t>
+      </w:r>
+      <w:proofErr w:type="spellStart"/>
+      <w:r>
+        <w:rPr>
+          <w:lang w:val="tr-TR"/>
+        </w:rPr>
+        <w:t>feedback</w:t>
+      </w:r>
+      <w:proofErr w:type="spellEnd"/>
+      <w:r>
+        <w:rPr>
+          <w:lang w:val="tr-TR"/>
+        </w:rPr>
+        <w:t xml:space="preserve"> </w:t>
+      </w:r>
+      <w:proofErr w:type="spellStart"/>
+      <w:r>
+        <w:rPr>
+          <w:lang w:val="tr-TR"/>
+        </w:rPr>
+        <w:t>for</w:t>
+      </w:r>
+      <w:proofErr w:type="spellEnd"/>
+      <w:r>
+        <w:rPr>
+          <w:lang w:val="tr-TR"/>
+        </w:rPr>
+        <w:t xml:space="preserve"> </w:t>
+      </w:r>
+      <w:proofErr w:type="spellStart"/>
+      <w:r>
+        <w:rPr>
+          <w:lang w:val="tr-TR"/>
+        </w:rPr>
+        <w:t>Mockups</w:t>
+      </w:r>
+      <w:proofErr w:type="spellEnd"/>
+      <w:r>
+        <w:rPr>
+          <w:lang w:val="tr-TR"/>
+        </w:rPr>
+        <w:t>.</w:t>
+      </w:r>
     </w:p>
     <w:p>
       <w:pPr>
@@ -467,18 +511,96 @@
           <w:lang w:val="tr-TR"/>
         </w:rPr>
       </w:pPr>
-      <w:r>
-        <w:rPr>
-          <w:lang w:val="tr-TR"/>
-        </w:rPr>
-        <w:t xml:space="preserve">Feedback </w:t>
-      </w:r>
-      <w:r>
-        <w:rPr>
-          <w:lang w:val="tr-TR"/>
-        </w:rPr>
-        <w:t>on UML</w:t>
-      </w:r>
+      <w:proofErr w:type="spellStart"/>
+      <w:r>
+        <w:rPr>
+          <w:lang w:val="tr-TR"/>
+        </w:rPr>
+        <w:t>Compiled</w:t>
+      </w:r>
+      <w:proofErr w:type="spellEnd"/>
+      <w:r>
+        <w:rPr>
+          <w:lang w:val="tr-TR"/>
+        </w:rPr>
+        <w:t xml:space="preserve"> </w:t>
+      </w:r>
+      <w:proofErr w:type="spellStart"/>
+      <w:r>
+        <w:rPr>
+          <w:lang w:val="tr-TR"/>
+        </w:rPr>
+        <w:t>work</w:t>
+      </w:r>
+      <w:proofErr w:type="spellEnd"/>
+      <w:r>
+        <w:rPr>
+          <w:lang w:val="tr-TR"/>
+        </w:rPr>
+        <w:t xml:space="preserve"> of </w:t>
+      </w:r>
+      <w:proofErr w:type="spellStart"/>
+      <w:r>
+        <w:rPr>
+          <w:lang w:val="tr-TR"/>
+        </w:rPr>
+        <w:t>others</w:t>
+      </w:r>
+      <w:proofErr w:type="spellEnd"/>
+      <w:r>
+        <w:rPr>
+          <w:lang w:val="tr-TR"/>
+        </w:rPr>
+        <w:t xml:space="preserve"> </w:t>
+      </w:r>
+      <w:proofErr w:type="spellStart"/>
+      <w:r>
+        <w:rPr>
+          <w:lang w:val="tr-TR"/>
+        </w:rPr>
+        <w:t>and</w:t>
+      </w:r>
+      <w:proofErr w:type="spellEnd"/>
+      <w:r>
+        <w:rPr>
+          <w:lang w:val="tr-TR"/>
+        </w:rPr>
+        <w:t xml:space="preserve"> delivery.</w:t>
+      </w:r>
+    </w:p>
+    <w:p>
+      <w:pPr>
+        <w:rPr>
+          <w:lang w:val="tr-TR"/>
+        </w:rPr>
+      </w:pPr>
+    </w:p>
+    <w:p>
+      <w:pPr>
+        <w:rPr>
+          <w:b/>
+          <w:bCs/>
+          <w:lang w:val="tr-TR"/>
+        </w:rPr>
+      </w:pPr>
+      <w:r>
+        <w:rPr>
+          <w:b/>
+          <w:bCs/>
+          <w:lang w:val="tr-TR"/>
+        </w:rPr>
+        <w:t xml:space="preserve">Yasar </w:t>
+      </w:r>
+      <w:proofErr w:type="spellStart"/>
+      <w:r>
+        <w:rPr>
+          <w:b/>
+          <w:bCs/>
+          <w:lang w:val="tr-TR"/>
+        </w:rPr>
+        <w:t>Yalcin</w:t>
+      </w:r>
+      <w:proofErr w:type="spellEnd"/>
     </w:p>
     <w:p>
       <w:pPr>
@@ -491,12 +613,84 @@
           <w:lang w:val="tr-TR"/>
         </w:rPr>
       </w:pPr>
-      <w:r>
-        <w:rPr>
-          <w:lang w:val="tr-TR"/>
-        </w:rPr>
-        <w:t>Presentation</w:t>
-      </w:r>
+      <w:proofErr w:type="spellStart"/>
+      <w:r>
+        <w:rPr>
+          <w:lang w:val="tr-TR"/>
+        </w:rPr>
+        <w:t>Taking</w:t>
+      </w:r>
+      <w:proofErr w:type="spellEnd"/>
+      <w:r>
+        <w:rPr>
+          <w:lang w:val="tr-TR"/>
+        </w:rPr>
+        <w:t xml:space="preserve"> </w:t>
+      </w:r>
+      <w:proofErr w:type="spellStart"/>
+      <w:r>
+        <w:rPr>
+          <w:lang w:val="tr-TR"/>
+        </w:rPr>
+        <w:t>part</w:t>
+      </w:r>
+      <w:proofErr w:type="spellEnd"/>
+      <w:r>
+        <w:rPr>
+          <w:lang w:val="tr-TR"/>
+        </w:rPr>
+        <w:t xml:space="preserve"> of </w:t>
+      </w:r>
+      <w:proofErr w:type="spellStart"/>
+      <w:r>
+        <w:rPr>
+          <w:lang w:val="tr-TR"/>
+        </w:rPr>
+        <w:t>planning</w:t>
+      </w:r>
+      <w:proofErr w:type="spellEnd"/>
+      <w:r>
+        <w:rPr>
+          <w:lang w:val="tr-TR"/>
+        </w:rPr>
+        <w:t xml:space="preserve"> </w:t>
+      </w:r>
+      <w:proofErr w:type="spellStart"/>
+      <w:r>
+        <w:rPr>
+          <w:lang w:val="tr-TR"/>
+        </w:rPr>
+        <w:t>and</w:t>
+      </w:r>
+      <w:proofErr w:type="spellEnd"/>
+      <w:r>
+        <w:rPr>
+          <w:lang w:val="tr-TR"/>
+        </w:rPr>
+        <w:t xml:space="preserve"> </w:t>
+      </w:r>
+      <w:proofErr w:type="spellStart"/>
+      <w:r>
+        <w:rPr>
+          <w:lang w:val="tr-TR"/>
+        </w:rPr>
+        <w:t>task</w:t>
+      </w:r>
+      <w:proofErr w:type="spellEnd"/>
+      <w:r>
+        <w:rPr>
+          <w:lang w:val="tr-TR"/>
+        </w:rPr>
+        <w:t xml:space="preserve"> </w:t>
+      </w:r>
+      <w:proofErr w:type="spellStart"/>
+      <w:r>
+        <w:rPr>
+          <w:lang w:val="tr-TR"/>
+        </w:rPr>
+        <w:t>distribution</w:t>
+      </w:r>
+      <w:proofErr w:type="spellEnd"/>
     </w:p>
     <w:p>
       <w:pPr>
@@ -509,70 +703,72 @@
           <w:lang w:val="tr-TR"/>
         </w:rPr>
       </w:pPr>
-      <w:proofErr w:type="spellStart"/>
-      <w:r>
-        <w:rPr>
-          <w:lang w:val="tr-TR"/>
-        </w:rPr>
-        <w:t>Contribution</w:t>
-      </w:r>
-      <w:proofErr w:type="spellEnd"/>
-      <w:r>
-        <w:rPr>
-          <w:lang w:val="tr-TR"/>
-        </w:rPr>
-        <w:t xml:space="preserve"> </w:t>
-      </w:r>
-      <w:proofErr w:type="spellStart"/>
-      <w:r>
-        <w:rPr>
-          <w:lang w:val="tr-TR"/>
-        </w:rPr>
-        <w:t>Paper</w:t>
-      </w:r>
-      <w:proofErr w:type="spellEnd"/>
-    </w:p>
-    <w:p>
-      <w:pPr>
-        <w:rPr>
-          <w:lang w:val="tr-TR"/>
-        </w:rPr>
-      </w:pPr>
-    </w:p>
-    <w:p>
-      <w:pPr>
-        <w:rPr>
-          <w:b/>
-          <w:bCs/>
-          <w:lang w:val="tr-TR"/>
-        </w:rPr>
-      </w:pPr>
-      <w:proofErr w:type="spellStart"/>
-      <w:r>
-        <w:rPr>
-          <w:b/>
-          <w:bCs/>
-          <w:lang w:val="tr-TR"/>
-        </w:rPr>
-        <w:t>Nada</w:t>
-      </w:r>
-      <w:proofErr w:type="spellEnd"/>
-      <w:r>
-        <w:rPr>
-          <w:b/>
-          <w:bCs/>
-          <w:lang w:val="tr-TR"/>
-        </w:rPr>
-        <w:t xml:space="preserve"> </w:t>
-      </w:r>
-      <w:proofErr w:type="spellStart"/>
-      <w:r>
-        <w:rPr>
-          <w:b/>
-          <w:bCs/>
-          <w:lang w:val="tr-TR"/>
-        </w:rPr>
-        <w:t>Chatti</w:t>
+      <w:r>
+        <w:rPr>
+          <w:lang w:val="tr-TR"/>
+        </w:rPr>
+        <w:t xml:space="preserve">Feedback </w:t>
+      </w:r>
+      <w:r>
+        <w:rPr>
+          <w:lang w:val="tr-TR"/>
+        </w:rPr>
+        <w:t>on UML</w:t>
+      </w:r>
+      <w:r>
+        <w:rPr>
+          <w:lang w:val="tr-TR"/>
+        </w:rPr>
+        <w:t xml:space="preserve"> </w:t>
+      </w:r>
+      <w:proofErr w:type="spellStart"/>
+      <w:r>
+        <w:rPr>
+          <w:lang w:val="tr-TR"/>
+        </w:rPr>
+        <w:t>and</w:t>
+      </w:r>
+      <w:proofErr w:type="spellEnd"/>
+      <w:r>
+        <w:rPr>
+          <w:lang w:val="tr-TR"/>
+        </w:rPr>
+        <w:t xml:space="preserve"> </w:t>
+      </w:r>
+      <w:proofErr w:type="spellStart"/>
+      <w:r>
+        <w:rPr>
+          <w:lang w:val="tr-TR"/>
+        </w:rPr>
+        <w:t>brainstorming</w:t>
+      </w:r>
+      <w:proofErr w:type="spellEnd"/>
+      <w:r>
+        <w:rPr>
+          <w:lang w:val="tr-TR"/>
+        </w:rPr>
+        <w:t xml:space="preserve"> </w:t>
+      </w:r>
+      <w:proofErr w:type="spellStart"/>
+      <w:r>
+        <w:rPr>
+          <w:lang w:val="tr-TR"/>
+        </w:rPr>
+        <w:t>with</w:t>
+      </w:r>
+      <w:proofErr w:type="spellEnd"/>
+      <w:r>
+        <w:rPr>
+          <w:lang w:val="tr-TR"/>
+        </w:rPr>
+        <w:t xml:space="preserve"> </w:t>
+      </w:r>
+      <w:proofErr w:type="spellStart"/>
+      <w:r>
+        <w:rPr>
+          <w:lang w:val="tr-TR"/>
+        </w:rPr>
+        <w:t>Max</w:t>
       </w:r>
       <w:proofErr w:type="spellEnd"/>
     </w:p>
@@ -587,42 +783,12 @@
           <w:lang w:val="tr-TR"/>
         </w:rPr>
       </w:pPr>
-      <w:proofErr w:type="spellStart"/>
-      <w:r>
-        <w:rPr>
-          <w:lang w:val="tr-TR"/>
-        </w:rPr>
-        <w:t>Describing</w:t>
-      </w:r>
-      <w:proofErr w:type="spellEnd"/>
-      <w:r>
-        <w:rPr>
-          <w:lang w:val="tr-TR"/>
-        </w:rPr>
-        <w:t xml:space="preserve"> </w:t>
-      </w:r>
-      <w:proofErr w:type="spellStart"/>
-      <w:r>
-        <w:rPr>
-          <w:lang w:val="tr-TR"/>
-        </w:rPr>
-        <w:t>the</w:t>
-      </w:r>
-      <w:proofErr w:type="spellEnd"/>
-      <w:r>
-        <w:rPr>
-          <w:lang w:val="tr-TR"/>
-        </w:rPr>
-        <w:t xml:space="preserve"> </w:t>
-      </w:r>
-      <w:proofErr w:type="spellStart"/>
-      <w:r>
-        <w:rPr>
-          <w:lang w:val="tr-TR"/>
-        </w:rPr>
-        <w:t>Mockups</w:t>
-      </w:r>
-      <w:proofErr w:type="spellEnd"/>
+      <w:r>
+        <w:rPr>
+          <w:lang w:val="tr-TR"/>
+        </w:rPr>
+        <w:t>Presentation</w:t>
+      </w:r>
     </w:p>
     <w:p>
       <w:pPr>
@@ -640,7 +806,49 @@
         <w:rPr>
           <w:lang w:val="tr-TR"/>
         </w:rPr>
-        <w:t>Designing</w:t>
+        <w:t>Tracked</w:t>
+      </w:r>
+      <w:proofErr w:type="spellEnd"/>
+      <w:r>
+        <w:rPr>
+          <w:lang w:val="tr-TR"/>
+        </w:rPr>
+        <w:t xml:space="preserve"> </w:t>
+      </w:r>
+      <w:proofErr w:type="spellStart"/>
+      <w:r>
+        <w:rPr>
+          <w:lang w:val="tr-TR"/>
+        </w:rPr>
+        <w:t>and</w:t>
+      </w:r>
+      <w:proofErr w:type="spellEnd"/>
+      <w:r>
+        <w:rPr>
+          <w:lang w:val="tr-TR"/>
+        </w:rPr>
+        <w:t xml:space="preserve"> </w:t>
+      </w:r>
+      <w:proofErr w:type="spellStart"/>
+      <w:r>
+        <w:rPr>
+          <w:lang w:val="tr-TR"/>
+        </w:rPr>
+        <w:t>then</w:t>
+      </w:r>
+      <w:proofErr w:type="spellEnd"/>
+      <w:r>
+        <w:rPr>
+          <w:lang w:val="tr-TR"/>
+        </w:rPr>
+        <w:t xml:space="preserve"> </w:t>
+      </w:r>
+      <w:proofErr w:type="spellStart"/>
+      <w:r>
+        <w:rPr>
+          <w:lang w:val="tr-TR"/>
+        </w:rPr>
+        <w:t>write</w:t>
       </w:r>
       <w:proofErr w:type="spellEnd"/>
       <w:r>
@@ -668,7 +876,63 @@
         <w:rPr>
           <w:lang w:val="tr-TR"/>
         </w:rPr>
-        <w:t>Mockups</w:t>
+        <w:t>Contribution</w:t>
+      </w:r>
+      <w:proofErr w:type="spellEnd"/>
+      <w:r>
+        <w:rPr>
+          <w:lang w:val="tr-TR"/>
+        </w:rPr>
+        <w:t xml:space="preserve"> of </w:t>
+      </w:r>
+      <w:proofErr w:type="spellStart"/>
+      <w:r>
+        <w:rPr>
+          <w:lang w:val="tr-TR"/>
+        </w:rPr>
+        <w:t>group</w:t>
+      </w:r>
+      <w:proofErr w:type="spellEnd"/>
+      <w:r>
+        <w:rPr>
+          <w:lang w:val="tr-TR"/>
+        </w:rPr>
+        <w:t xml:space="preserve"> </w:t>
+      </w:r>
+      <w:proofErr w:type="spellStart"/>
+      <w:r>
+        <w:rPr>
+          <w:lang w:val="tr-TR"/>
+        </w:rPr>
+        <w:t>members</w:t>
+      </w:r>
+      <w:proofErr w:type="spellEnd"/>
+      <w:r>
+        <w:rPr>
+          <w:lang w:val="tr-TR"/>
+        </w:rPr>
+        <w:t xml:space="preserve"> in </w:t>
+      </w:r>
+      <w:proofErr w:type="spellStart"/>
+      <w:r>
+        <w:rPr>
+          <w:lang w:val="tr-TR"/>
+        </w:rPr>
+        <w:t>this</w:t>
+      </w:r>
+      <w:proofErr w:type="spellEnd"/>
+      <w:r>
+        <w:rPr>
+          <w:lang w:val="tr-TR"/>
+        </w:rPr>
+        <w:t xml:space="preserve"> </w:t>
+      </w:r>
+      <w:proofErr w:type="spellStart"/>
+      <w:r>
+        <w:rPr>
+          <w:lang w:val="tr-TR"/>
+        </w:rPr>
+        <w:t>document</w:t>
       </w:r>
       <w:proofErr w:type="spellEnd"/>
     </w:p>
@@ -694,35 +958,27 @@
           <w:bCs/>
           <w:lang w:val="tr-TR"/>
         </w:rPr>
-        <w:t>Muhammad</w:t>
-      </w:r>
-      <w:proofErr w:type="spellEnd"/>
-      <w:r>
-        <w:rPr>
-          <w:b/>
-          <w:bCs/>
-          <w:lang w:val="tr-TR"/>
-        </w:rPr>
-        <w:t xml:space="preserve"> </w:t>
-      </w:r>
-      <w:proofErr w:type="spellStart"/>
-      <w:r>
-        <w:rPr>
-          <w:b/>
-          <w:bCs/>
-          <w:lang w:val="tr-TR"/>
-        </w:rPr>
-        <w:t>Fahad</w:t>
-      </w:r>
-      <w:proofErr w:type="spellEnd"/>
-      <w:r>
-        <w:rPr>
-          <w:b/>
-          <w:bCs/>
-          <w:lang w:val="tr-TR"/>
-        </w:rPr>
-        <w:t xml:space="preserve"> Rana</w:t>
-      </w:r>
+        <w:t>Nada</w:t>
+      </w:r>
+      <w:proofErr w:type="spellEnd"/>
+      <w:r>
+        <w:rPr>
+          <w:b/>
+          <w:bCs/>
+          <w:lang w:val="tr-TR"/>
+        </w:rPr>
+        <w:t xml:space="preserve"> </w:t>
+      </w:r>
+      <w:proofErr w:type="spellStart"/>
+      <w:r>
+        <w:rPr>
+          <w:b/>
+          <w:bCs/>
+          <w:lang w:val="tr-TR"/>
+        </w:rPr>
+        <w:t>Chatti</w:t>
+      </w:r>
+      <w:proofErr w:type="spellEnd"/>
     </w:p>
     <w:p>
       <w:pPr>
@@ -740,77 +996,41 @@
         <w:rPr>
           <w:lang w:val="tr-TR"/>
         </w:rPr>
-        <w:t>Taking</w:t>
-      </w:r>
-      <w:proofErr w:type="spellEnd"/>
-      <w:r>
-        <w:rPr>
-          <w:lang w:val="tr-TR"/>
-        </w:rPr>
-        <w:t xml:space="preserve"> </w:t>
-      </w:r>
-      <w:proofErr w:type="spellStart"/>
-      <w:r>
-        <w:rPr>
-          <w:lang w:val="tr-TR"/>
-        </w:rPr>
-        <w:t>part</w:t>
-      </w:r>
-      <w:proofErr w:type="spellEnd"/>
-      <w:r>
-        <w:rPr>
-          <w:lang w:val="tr-TR"/>
-        </w:rPr>
-        <w:t xml:space="preserve"> of </w:t>
-      </w:r>
-      <w:proofErr w:type="spellStart"/>
-      <w:r>
-        <w:rPr>
-          <w:lang w:val="tr-TR"/>
-        </w:rPr>
-        <w:t>planning</w:t>
-      </w:r>
-      <w:proofErr w:type="spellEnd"/>
-      <w:r>
-        <w:rPr>
-          <w:lang w:val="tr-TR"/>
-        </w:rPr>
-        <w:t xml:space="preserve"> </w:t>
-      </w:r>
-      <w:proofErr w:type="spellStart"/>
-      <w:r>
-        <w:rPr>
-          <w:lang w:val="tr-TR"/>
-        </w:rPr>
-        <w:t>and</w:t>
-      </w:r>
-      <w:proofErr w:type="spellEnd"/>
-      <w:r>
-        <w:rPr>
-          <w:lang w:val="tr-TR"/>
-        </w:rPr>
-        <w:t xml:space="preserve"> </w:t>
-      </w:r>
-      <w:proofErr w:type="spellStart"/>
-      <w:r>
-        <w:rPr>
-          <w:lang w:val="tr-TR"/>
-        </w:rPr>
-        <w:t>task</w:t>
-      </w:r>
-      <w:proofErr w:type="spellEnd"/>
-      <w:r>
-        <w:rPr>
-          <w:lang w:val="tr-TR"/>
-        </w:rPr>
-        <w:t xml:space="preserve"> </w:t>
-      </w:r>
-      <w:proofErr w:type="spellStart"/>
-      <w:r>
-        <w:rPr>
-          <w:lang w:val="tr-TR"/>
-        </w:rPr>
-        <w:t>distribution</w:t>
+        <w:t>Formulating</w:t>
+      </w:r>
+      <w:proofErr w:type="spellEnd"/>
+      <w:r>
+        <w:rPr>
+          <w:lang w:val="tr-TR"/>
+        </w:rPr>
+        <w:t xml:space="preserve"> </w:t>
+      </w:r>
+      <w:proofErr w:type="spellStart"/>
+      <w:r>
+        <w:rPr>
+          <w:lang w:val="tr-TR"/>
+        </w:rPr>
+        <w:t>the</w:t>
+      </w:r>
+      <w:proofErr w:type="spellEnd"/>
+      <w:r>
+        <w:rPr>
+          <w:lang w:val="tr-TR"/>
+        </w:rPr>
+        <w:t xml:space="preserve"> </w:t>
+      </w:r>
+      <w:r>
+        <w:rPr>
+          <w:lang w:val="tr-TR"/>
+        </w:rPr>
+        <w:t xml:space="preserve">UI </w:t>
+      </w:r>
+      <w:proofErr w:type="spellStart"/>
+      <w:r>
+        <w:rPr>
+          <w:lang w:val="tr-TR"/>
+        </w:rPr>
+        <w:t>Mockups</w:t>
       </w:r>
       <w:proofErr w:type="spellEnd"/>
     </w:p>
@@ -830,7 +1050,7 @@
         <w:rPr>
           <w:lang w:val="tr-TR"/>
         </w:rPr>
-        <w:t>Describing</w:t>
+        <w:t>Designing</w:t>
       </w:r>
       <w:proofErr w:type="spellEnd"/>
       <w:r>
@@ -851,30 +1071,78 @@
         <w:rPr>
           <w:lang w:val="tr-TR"/>
         </w:rPr>
-        <w:t xml:space="preserve"> 4 </w:t>
-      </w:r>
-      <w:proofErr w:type="spellStart"/>
-      <w:r>
-        <w:rPr>
-          <w:lang w:val="tr-TR"/>
-        </w:rPr>
-        <w:t>Use</w:t>
-      </w:r>
-      <w:proofErr w:type="spellEnd"/>
-      <w:r>
-        <w:rPr>
-          <w:lang w:val="tr-TR"/>
-        </w:rPr>
-        <w:t xml:space="preserve"> </w:t>
-      </w:r>
-      <w:proofErr w:type="spellStart"/>
-      <w:r>
-        <w:rPr>
-          <w:lang w:val="tr-TR"/>
-        </w:rPr>
-        <w:t>Cases</w:t>
-      </w:r>
-      <w:proofErr w:type="spellEnd"/>
+        <w:t xml:space="preserve"> </w:t>
+      </w:r>
+      <w:proofErr w:type="spellStart"/>
+      <w:r>
+        <w:rPr>
+          <w:lang w:val="tr-TR"/>
+        </w:rPr>
+        <w:t>Mockups</w:t>
+      </w:r>
+      <w:proofErr w:type="spellEnd"/>
+      <w:r>
+        <w:rPr>
+          <w:lang w:val="tr-TR"/>
+        </w:rPr>
+        <w:t xml:space="preserve"> </w:t>
+      </w:r>
+      <w:proofErr w:type="spellStart"/>
+      <w:r>
+        <w:rPr>
+          <w:lang w:val="tr-TR"/>
+        </w:rPr>
+        <w:t>carefully</w:t>
+      </w:r>
+      <w:proofErr w:type="spellEnd"/>
+      <w:r>
+        <w:rPr>
+          <w:lang w:val="tr-TR"/>
+        </w:rPr>
+        <w:t xml:space="preserve"> </w:t>
+      </w:r>
+      <w:proofErr w:type="spellStart"/>
+      <w:r>
+        <w:rPr>
+          <w:lang w:val="tr-TR"/>
+        </w:rPr>
+        <w:t>accounting</w:t>
+      </w:r>
+      <w:proofErr w:type="spellEnd"/>
+      <w:r>
+        <w:rPr>
+          <w:lang w:val="tr-TR"/>
+        </w:rPr>
+        <w:t xml:space="preserve"> </w:t>
+      </w:r>
+      <w:proofErr w:type="spellStart"/>
+      <w:r>
+        <w:rPr>
+          <w:lang w:val="tr-TR"/>
+        </w:rPr>
+        <w:t>for</w:t>
+      </w:r>
+      <w:proofErr w:type="spellEnd"/>
+      <w:r>
+        <w:rPr>
+          <w:lang w:val="tr-TR"/>
+        </w:rPr>
+        <w:t xml:space="preserve"> User </w:t>
+      </w:r>
+      <w:proofErr w:type="spellStart"/>
+      <w:r>
+        <w:rPr>
+          <w:lang w:val="tr-TR"/>
+        </w:rPr>
+        <w:t>Experience</w:t>
+      </w:r>
+      <w:proofErr w:type="spellEnd"/>
+      <w:r>
+        <w:rPr>
+          <w:lang w:val="tr-TR"/>
+        </w:rPr>
+        <w:t>.</w:t>
+      </w:r>
     </w:p>
     <w:p>
       <w:pPr>
@@ -892,7 +1160,286 @@
         <w:rPr>
           <w:lang w:val="tr-TR"/>
         </w:rPr>
-        <w:t>Describing</w:t>
+        <w:t>Designed</w:t>
+      </w:r>
+      <w:proofErr w:type="spellEnd"/>
+      <w:r>
+        <w:rPr>
+          <w:lang w:val="tr-TR"/>
+        </w:rPr>
+        <w:t xml:space="preserve"> a </w:t>
+      </w:r>
+      <w:proofErr w:type="spellStart"/>
+      <w:r>
+        <w:rPr>
+          <w:lang w:val="tr-TR"/>
+        </w:rPr>
+        <w:t>really</w:t>
+      </w:r>
+      <w:proofErr w:type="spellEnd"/>
+      <w:r>
+        <w:rPr>
+          <w:lang w:val="tr-TR"/>
+        </w:rPr>
+        <w:t xml:space="preserve"> </w:t>
+      </w:r>
+      <w:proofErr w:type="spellStart"/>
+      <w:r>
+        <w:rPr>
+          <w:lang w:val="tr-TR"/>
+        </w:rPr>
+        <w:t>cool</w:t>
+      </w:r>
+      <w:proofErr w:type="spellEnd"/>
+      <w:r>
+        <w:rPr>
+          <w:lang w:val="tr-TR"/>
+        </w:rPr>
+        <w:t xml:space="preserve"> logo</w:t>
+      </w:r>
+    </w:p>
+    <w:p>
+      <w:pPr>
+        <w:pStyle w:val="ListParagraph"/>
+        <w:numPr>
+          <w:ilvl w:val="0"/>
+          <w:numId w:val="3"/>
+        </w:numPr>
+        <w:rPr>
+          <w:lang w:val="tr-TR"/>
+        </w:rPr>
+      </w:pPr>
+      <w:proofErr w:type="spellStart"/>
+      <w:r>
+        <w:rPr>
+          <w:lang w:val="tr-TR"/>
+        </w:rPr>
+        <w:t>Added</w:t>
+      </w:r>
+      <w:proofErr w:type="spellEnd"/>
+      <w:r>
+        <w:rPr>
+          <w:lang w:val="tr-TR"/>
+        </w:rPr>
+        <w:t xml:space="preserve"> her </w:t>
+      </w:r>
+      <w:proofErr w:type="spellStart"/>
+      <w:r>
+        <w:rPr>
+          <w:lang w:val="tr-TR"/>
+        </w:rPr>
+        <w:t>work</w:t>
+      </w:r>
+      <w:proofErr w:type="spellEnd"/>
+      <w:r>
+        <w:rPr>
+          <w:lang w:val="tr-TR"/>
+        </w:rPr>
+        <w:t xml:space="preserve"> </w:t>
+      </w:r>
+      <w:proofErr w:type="spellStart"/>
+      <w:r>
+        <w:rPr>
+          <w:lang w:val="tr-TR"/>
+        </w:rPr>
+        <w:t>to</w:t>
+      </w:r>
+      <w:proofErr w:type="spellEnd"/>
+      <w:r>
+        <w:rPr>
+          <w:lang w:val="tr-TR"/>
+        </w:rPr>
+        <w:t xml:space="preserve"> </w:t>
+      </w:r>
+      <w:proofErr w:type="spellStart"/>
+      <w:r>
+        <w:rPr>
+          <w:lang w:val="tr-TR"/>
+        </w:rPr>
+        <w:t>description</w:t>
+      </w:r>
+      <w:proofErr w:type="spellEnd"/>
+      <w:r>
+        <w:rPr>
+          <w:lang w:val="tr-TR"/>
+        </w:rPr>
+        <w:t xml:space="preserve"> </w:t>
+      </w:r>
+      <w:proofErr w:type="spellStart"/>
+      <w:r>
+        <w:rPr>
+          <w:lang w:val="tr-TR"/>
+        </w:rPr>
+        <w:t>document</w:t>
+      </w:r>
+      <w:proofErr w:type="spellEnd"/>
+      <w:r>
+        <w:rPr>
+          <w:lang w:val="tr-TR"/>
+        </w:rPr>
+        <w:t xml:space="preserve"> </w:t>
+      </w:r>
+    </w:p>
+    <w:p>
+      <w:pPr>
+        <w:ind w:left="360"/>
+        <w:rPr>
+          <w:lang w:val="tr-TR"/>
+        </w:rPr>
+      </w:pPr>
+    </w:p>
+    <w:p>
+      <w:pPr>
+        <w:rPr>
+          <w:b/>
+          <w:bCs/>
+          <w:lang w:val="tr-TR"/>
+        </w:rPr>
+      </w:pPr>
+      <w:proofErr w:type="spellStart"/>
+      <w:r>
+        <w:rPr>
+          <w:b/>
+          <w:bCs/>
+          <w:lang w:val="tr-TR"/>
+        </w:rPr>
+        <w:t>Muhammad</w:t>
+      </w:r>
+      <w:proofErr w:type="spellEnd"/>
+      <w:r>
+        <w:rPr>
+          <w:b/>
+          <w:bCs/>
+          <w:lang w:val="tr-TR"/>
+        </w:rPr>
+        <w:t xml:space="preserve"> </w:t>
+      </w:r>
+      <w:proofErr w:type="spellStart"/>
+      <w:r>
+        <w:rPr>
+          <w:b/>
+          <w:bCs/>
+          <w:lang w:val="tr-TR"/>
+        </w:rPr>
+        <w:t>Fahad</w:t>
+      </w:r>
+      <w:proofErr w:type="spellEnd"/>
+      <w:r>
+        <w:rPr>
+          <w:b/>
+          <w:bCs/>
+          <w:lang w:val="tr-TR"/>
+        </w:rPr>
+        <w:t xml:space="preserve"> Rana</w:t>
+      </w:r>
+    </w:p>
+    <w:p>
+      <w:pPr>
+        <w:pStyle w:val="ListParagraph"/>
+        <w:numPr>
+          <w:ilvl w:val="0"/>
+          <w:numId w:val="3"/>
+        </w:numPr>
+        <w:rPr>
+          <w:lang w:val="tr-TR"/>
+        </w:rPr>
+      </w:pPr>
+      <w:proofErr w:type="spellStart"/>
+      <w:r>
+        <w:rPr>
+          <w:lang w:val="tr-TR"/>
+        </w:rPr>
+        <w:t>Taking</w:t>
+      </w:r>
+      <w:proofErr w:type="spellEnd"/>
+      <w:r>
+        <w:rPr>
+          <w:lang w:val="tr-TR"/>
+        </w:rPr>
+        <w:t xml:space="preserve"> </w:t>
+      </w:r>
+      <w:proofErr w:type="spellStart"/>
+      <w:r>
+        <w:rPr>
+          <w:lang w:val="tr-TR"/>
+        </w:rPr>
+        <w:t>part</w:t>
+      </w:r>
+      <w:proofErr w:type="spellEnd"/>
+      <w:r>
+        <w:rPr>
+          <w:lang w:val="tr-TR"/>
+        </w:rPr>
+        <w:t xml:space="preserve"> of </w:t>
+      </w:r>
+      <w:proofErr w:type="spellStart"/>
+      <w:r>
+        <w:rPr>
+          <w:lang w:val="tr-TR"/>
+        </w:rPr>
+        <w:t>planning</w:t>
+      </w:r>
+      <w:proofErr w:type="spellEnd"/>
+      <w:r>
+        <w:rPr>
+          <w:lang w:val="tr-TR"/>
+        </w:rPr>
+        <w:t xml:space="preserve"> </w:t>
+      </w:r>
+      <w:proofErr w:type="spellStart"/>
+      <w:r>
+        <w:rPr>
+          <w:lang w:val="tr-TR"/>
+        </w:rPr>
+        <w:t>and</w:t>
+      </w:r>
+      <w:proofErr w:type="spellEnd"/>
+      <w:r>
+        <w:rPr>
+          <w:lang w:val="tr-TR"/>
+        </w:rPr>
+        <w:t xml:space="preserve"> </w:t>
+      </w:r>
+      <w:proofErr w:type="spellStart"/>
+      <w:r>
+        <w:rPr>
+          <w:lang w:val="tr-TR"/>
+        </w:rPr>
+        <w:t>task</w:t>
+      </w:r>
+      <w:proofErr w:type="spellEnd"/>
+      <w:r>
+        <w:rPr>
+          <w:lang w:val="tr-TR"/>
+        </w:rPr>
+        <w:t xml:space="preserve"> </w:t>
+      </w:r>
+      <w:proofErr w:type="spellStart"/>
+      <w:r>
+        <w:rPr>
+          <w:lang w:val="tr-TR"/>
+        </w:rPr>
+        <w:t>distribution</w:t>
+      </w:r>
+      <w:proofErr w:type="spellEnd"/>
+    </w:p>
+    <w:p>
+      <w:pPr>
+        <w:pStyle w:val="ListParagraph"/>
+        <w:numPr>
+          <w:ilvl w:val="0"/>
+          <w:numId w:val="3"/>
+        </w:numPr>
+        <w:rPr>
+          <w:lang w:val="tr-TR"/>
+        </w:rPr>
+      </w:pPr>
+      <w:proofErr w:type="spellStart"/>
+      <w:r>
+        <w:rPr>
+          <w:lang w:val="tr-TR"/>
+        </w:rPr>
+        <w:t>Formulating</w:t>
       </w:r>
       <w:proofErr w:type="spellEnd"/>
       <w:r>
@@ -913,16 +1460,264 @@
         <w:rPr>
           <w:lang w:val="tr-TR"/>
         </w:rPr>
-        <w:t xml:space="preserve"> </w:t>
-      </w:r>
-      <w:proofErr w:type="spellStart"/>
-      <w:r>
-        <w:rPr>
-          <w:lang w:val="tr-TR"/>
-        </w:rPr>
-        <w:t>Mockups</w:t>
-      </w:r>
-      <w:proofErr w:type="spellEnd"/>
+        <w:t xml:space="preserve"> 4 main </w:t>
+      </w:r>
+      <w:proofErr w:type="spellStart"/>
+      <w:r>
+        <w:rPr>
+          <w:lang w:val="tr-TR"/>
+        </w:rPr>
+        <w:t>Use</w:t>
+      </w:r>
+      <w:proofErr w:type="spellEnd"/>
+      <w:r>
+        <w:rPr>
+          <w:lang w:val="tr-TR"/>
+        </w:rPr>
+        <w:t xml:space="preserve"> </w:t>
+      </w:r>
+      <w:proofErr w:type="spellStart"/>
+      <w:r>
+        <w:rPr>
+          <w:lang w:val="tr-TR"/>
+        </w:rPr>
+        <w:t>Cases</w:t>
+      </w:r>
+      <w:proofErr w:type="spellEnd"/>
+    </w:p>
+    <w:p>
+      <w:pPr>
+        <w:pStyle w:val="ListParagraph"/>
+        <w:numPr>
+          <w:ilvl w:val="0"/>
+          <w:numId w:val="3"/>
+        </w:numPr>
+        <w:rPr>
+          <w:lang w:val="tr-TR"/>
+        </w:rPr>
+      </w:pPr>
+      <w:proofErr w:type="spellStart"/>
+      <w:r>
+        <w:rPr>
+          <w:lang w:val="tr-TR"/>
+        </w:rPr>
+        <w:t>Sketching</w:t>
+      </w:r>
+      <w:proofErr w:type="spellEnd"/>
+      <w:r>
+        <w:rPr>
+          <w:lang w:val="tr-TR"/>
+        </w:rPr>
+        <w:t xml:space="preserve"> </w:t>
+      </w:r>
+      <w:proofErr w:type="spellStart"/>
+      <w:r>
+        <w:rPr>
+          <w:lang w:val="tr-TR"/>
+        </w:rPr>
+        <w:t>them</w:t>
+      </w:r>
+      <w:proofErr w:type="spellEnd"/>
+      <w:r>
+        <w:rPr>
+          <w:lang w:val="tr-TR"/>
+        </w:rPr>
+        <w:t xml:space="preserve"> </w:t>
+      </w:r>
+      <w:proofErr w:type="spellStart"/>
+      <w:r>
+        <w:rPr>
+          <w:lang w:val="tr-TR"/>
+        </w:rPr>
+        <w:t>and</w:t>
+      </w:r>
+      <w:proofErr w:type="spellEnd"/>
+      <w:r>
+        <w:rPr>
+          <w:lang w:val="tr-TR"/>
+        </w:rPr>
+        <w:t xml:space="preserve"> </w:t>
+      </w:r>
+      <w:proofErr w:type="spellStart"/>
+      <w:r>
+        <w:rPr>
+          <w:lang w:val="tr-TR"/>
+        </w:rPr>
+        <w:t>then</w:t>
+      </w:r>
+      <w:proofErr w:type="spellEnd"/>
+      <w:r>
+        <w:rPr>
+          <w:lang w:val="tr-TR"/>
+        </w:rPr>
+        <w:t xml:space="preserve"> </w:t>
+      </w:r>
+      <w:proofErr w:type="spellStart"/>
+      <w:r>
+        <w:rPr>
+          <w:lang w:val="tr-TR"/>
+        </w:rPr>
+        <w:t>designing</w:t>
+      </w:r>
+      <w:proofErr w:type="spellEnd"/>
+      <w:r>
+        <w:rPr>
+          <w:lang w:val="tr-TR"/>
+        </w:rPr>
+        <w:t xml:space="preserve"> </w:t>
+      </w:r>
+      <w:proofErr w:type="spellStart"/>
+      <w:r>
+        <w:rPr>
+          <w:lang w:val="tr-TR"/>
+        </w:rPr>
+        <w:t>them</w:t>
+      </w:r>
+      <w:proofErr w:type="spellEnd"/>
+      <w:r>
+        <w:rPr>
+          <w:lang w:val="tr-TR"/>
+        </w:rPr>
+        <w:t>.</w:t>
+      </w:r>
+    </w:p>
+    <w:p>
+      <w:pPr>
+        <w:pStyle w:val="ListParagraph"/>
+        <w:numPr>
+          <w:ilvl w:val="0"/>
+          <w:numId w:val="3"/>
+        </w:numPr>
+        <w:rPr>
+          <w:lang w:val="tr-TR"/>
+        </w:rPr>
+      </w:pPr>
+      <w:proofErr w:type="spellStart"/>
+      <w:r>
+        <w:rPr>
+          <w:lang w:val="tr-TR"/>
+        </w:rPr>
+        <w:t>Wrote</w:t>
+      </w:r>
+      <w:proofErr w:type="spellEnd"/>
+      <w:r>
+        <w:rPr>
+          <w:lang w:val="tr-TR"/>
+        </w:rPr>
+        <w:t xml:space="preserve"> </w:t>
+      </w:r>
+      <w:proofErr w:type="spellStart"/>
+      <w:r>
+        <w:rPr>
+          <w:lang w:val="tr-TR"/>
+        </w:rPr>
+        <w:t>the</w:t>
+      </w:r>
+      <w:proofErr w:type="spellEnd"/>
+      <w:r>
+        <w:rPr>
+          <w:lang w:val="tr-TR"/>
+        </w:rPr>
+        <w:t xml:space="preserve"> </w:t>
+      </w:r>
+      <w:proofErr w:type="spellStart"/>
+      <w:r>
+        <w:rPr>
+          <w:lang w:val="tr-TR"/>
+        </w:rPr>
+        <w:t>document</w:t>
+      </w:r>
+      <w:proofErr w:type="spellEnd"/>
+      <w:r>
+        <w:rPr>
+          <w:lang w:val="tr-TR"/>
+        </w:rPr>
+        <w:t xml:space="preserve"> </w:t>
+      </w:r>
+      <w:proofErr w:type="spellStart"/>
+      <w:r>
+        <w:rPr>
+          <w:lang w:val="tr-TR"/>
+        </w:rPr>
+        <w:t>which</w:t>
+      </w:r>
+      <w:proofErr w:type="spellEnd"/>
+      <w:r>
+        <w:rPr>
+          <w:lang w:val="tr-TR"/>
+        </w:rPr>
+        <w:t xml:space="preserve"> </w:t>
+      </w:r>
+      <w:proofErr w:type="spellStart"/>
+      <w:r>
+        <w:rPr>
+          <w:lang w:val="tr-TR"/>
+        </w:rPr>
+        <w:t>contains</w:t>
+      </w:r>
+      <w:proofErr w:type="spellEnd"/>
+      <w:r>
+        <w:rPr>
+          <w:lang w:val="tr-TR"/>
+        </w:rPr>
+        <w:t xml:space="preserve"> </w:t>
+      </w:r>
+      <w:proofErr w:type="spellStart"/>
+      <w:r>
+        <w:rPr>
+          <w:lang w:val="tr-TR"/>
+        </w:rPr>
+        <w:t>description</w:t>
+      </w:r>
+      <w:proofErr w:type="spellEnd"/>
+      <w:r>
+        <w:rPr>
+          <w:lang w:val="tr-TR"/>
+        </w:rPr>
+        <w:t xml:space="preserve"> of UML </w:t>
+      </w:r>
+      <w:proofErr w:type="spellStart"/>
+      <w:r>
+        <w:rPr>
+          <w:lang w:val="tr-TR"/>
+        </w:rPr>
+        <w:t>and</w:t>
+      </w:r>
+      <w:proofErr w:type="spellEnd"/>
+      <w:r>
+        <w:rPr>
+          <w:lang w:val="tr-TR"/>
+        </w:rPr>
+        <w:t xml:space="preserve"> </w:t>
+      </w:r>
+      <w:proofErr w:type="spellStart"/>
+      <w:r>
+        <w:rPr>
+          <w:lang w:val="tr-TR"/>
+        </w:rPr>
+        <w:t>Use</w:t>
+      </w:r>
+      <w:proofErr w:type="spellEnd"/>
+      <w:r>
+        <w:rPr>
+          <w:lang w:val="tr-TR"/>
+        </w:rPr>
+        <w:t xml:space="preserve"> </w:t>
+      </w:r>
+      <w:proofErr w:type="spellStart"/>
+      <w:r>
+        <w:rPr>
+          <w:lang w:val="tr-TR"/>
+        </w:rPr>
+        <w:t>Cases</w:t>
+      </w:r>
+      <w:proofErr w:type="spellEnd"/>
+      <w:r>
+        <w:rPr>
+          <w:lang w:val="tr-TR"/>
+        </w:rPr>
+        <w:t>.</w:t>
+      </w:r>
     </w:p>
     <w:sectPr>
       <w:pgSz w:w="12240" w:h="15840"/>
@@ -1295,7 +2090,7 @@
         <w:rFonts w:asciiTheme="minorHAnsi" w:eastAsiaTheme="minorHAnsi" w:hAnsiTheme="minorHAnsi" w:cstheme="minorBidi"/>
         <w:sz w:val="24"/>
         <w:szCs w:val="24"/>
-        <w:lang w:val="en-TR" w:eastAsia="en-US" w:bidi="ar-SA"/>
+        <w:lang w:eastAsia="en-US" w:bidi="ar-SA"/>
       </w:rPr>
     </w:rPrDefault>
     <w:pPrDefault/>

</xml_diff>